<commit_message>
Epic 0 - Artem Laskavyi
</commit_message>
<xml_diff>
--- a/ai_13/artem_laskavyi/Epic 5/epic_5_pactice_and_labs_report_artem_laskavyi.docx
+++ b/ai_13/artem_laskavyi/Epic 5/epic_5_pactice_and_labs_report_artem_laskavyi.docx
@@ -110,137 +110,234 @@
     </w:p>
     <w:p>
       <w:pPr>
+        <w:pStyle w:val="NormalWeb"/>
+        <w:spacing w:before="0" w:beforeAutospacing="0" w:after="0" w:afterAutospacing="0"/>
         <w:jc w:val="center"/>
         <w:rPr>
+          <w:color w:val="000000"/>
+        </w:rPr>
+      </w:pPr>
+      <w:r>
+        <w:rPr>
           <w:b/>
-          <w:sz w:val="40"/>
-          <w:szCs w:val="40"/>
-        </w:rPr>
-      </w:pPr>
+          <w:bCs/>
+          <w:color w:val="000000"/>
+          <w:sz w:val="56"/>
+          <w:szCs w:val="56"/>
+        </w:rPr>
+        <w:t>Звіт</w:t>
+      </w:r>
       <w:r>
         <w:rPr>
           <w:b/>
-          <w:sz w:val="40"/>
-          <w:szCs w:val="40"/>
-        </w:rPr>
-        <w:t>Звіт</w:t>
-      </w:r>
-    </w:p>
-    <w:p>
-      <w:pPr>
-        <w:jc w:val="center"/>
-        <w:rPr>
+          <w:bCs/>
+          <w:color w:val="000000"/>
           <w:sz w:val="28"/>
           <w:szCs w:val="28"/>
         </w:rPr>
-      </w:pPr>
-      <w:r>
-        <w:rPr>
+        <w:t> </w:t>
+      </w:r>
+    </w:p>
+    <w:p>
+      <w:pPr>
+        <w:pStyle w:val="NormalWeb"/>
+        <w:spacing w:before="0" w:beforeAutospacing="0" w:after="0" w:afterAutospacing="0"/>
+        <w:jc w:val="center"/>
+        <w:rPr>
+          <w:color w:val="000000"/>
+        </w:rPr>
+      </w:pPr>
+      <w:r>
+        <w:rPr>
+          <w:b/>
+          <w:bCs/>
+          <w:color w:val="000000"/>
           <w:sz w:val="28"/>
           <w:szCs w:val="28"/>
         </w:rPr>
-        <w:t xml:space="preserve">про виконання </w:t>
-      </w:r>
-    </w:p>
-    <w:p>
-      <w:pPr>
-        <w:tabs>
-          <w:tab w:val="center" w:pos="4819"/>
-          <w:tab w:val="left" w:pos="7468"/>
-        </w:tabs>
-        <w:rPr>
-          <w:b/>
+        <w:t>про виконання лабораторних та практичних робіт блоку № 5</w:t>
+      </w:r>
+    </w:p>
+    <w:p>
+      <w:pPr>
+        <w:pStyle w:val="NormalWeb"/>
+        <w:spacing w:before="0" w:beforeAutospacing="0" w:after="0" w:afterAutospacing="0"/>
+        <w:jc w:val="center"/>
+        <w:rPr>
+          <w:color w:val="000000"/>
+        </w:rPr>
+      </w:pPr>
+      <w:r>
+        <w:rPr>
+          <w:color w:val="000000"/>
           <w:sz w:val="28"/>
           <w:szCs w:val="28"/>
-          <w:lang w:val="uk-UA"/>
+        </w:rPr>
+        <w:t>На тему:  «Файли. Системи числення. Бінарні Файли. Символи і Рядкові Змінні та Текстові Файли. Стандартна бібліотека та деталі/методи роботи з файлами. Створення й використання бібліотек.»</w:t>
+      </w:r>
+    </w:p>
+    <w:p>
+      <w:pPr>
+        <w:pStyle w:val="NormalWeb"/>
+        <w:spacing w:before="0" w:beforeAutospacing="0" w:after="0" w:afterAutospacing="0"/>
+        <w:jc w:val="center"/>
+        <w:rPr>
+          <w:color w:val="000000"/>
         </w:rPr>
       </w:pPr>
       <w:r>
         <w:rPr>
           <w:b/>
+          <w:bCs/>
+          <w:i/>
+          <w:iCs/>
+          <w:color w:val="000000"/>
           <w:sz w:val="28"/>
           <w:szCs w:val="28"/>
         </w:rPr>
-        <w:tab/>
-        <w:t xml:space="preserve">Лабораторних та практичних робіт № </w:t>
-      </w:r>
-      <w:r>
-        <w:rPr>
-          <w:b/>
+        <w:t xml:space="preserve">з дисципліни: </w:t>
+      </w:r>
+      <w:r>
+        <w:rPr>
+          <w:color w:val="000000"/>
           <w:sz w:val="28"/>
           <w:szCs w:val="28"/>
-          <w:lang w:val="uk-UA"/>
-        </w:rPr>
-        <w:t>5</w:t>
-      </w:r>
-    </w:p>
-    <w:p>
-      <w:pPr>
+        </w:rPr>
+        <w:t>«Мови та парадигми програмування»</w:t>
+      </w:r>
+    </w:p>
+    <w:p>
+      <w:pPr>
+        <w:pStyle w:val="NormalWeb"/>
+        <w:spacing w:before="0" w:beforeAutospacing="0" w:after="0" w:afterAutospacing="0"/>
         <w:jc w:val="center"/>
         <w:rPr>
+          <w:color w:val="000000"/>
+        </w:rPr>
+      </w:pPr>
+      <w:r>
+        <w:rPr>
+          <w:color w:val="000000"/>
           <w:sz w:val="28"/>
           <w:szCs w:val="28"/>
         </w:rPr>
-      </w:pPr>
-      <w:r>
-        <w:rPr>
-          <w:b/>
-          <w:i/>
+        <w:t>до:</w:t>
+      </w:r>
+    </w:p>
+    <w:p>
+      <w:pPr>
+        <w:pStyle w:val="NormalWeb"/>
+        <w:spacing w:before="0" w:beforeAutospacing="0" w:after="0" w:afterAutospacing="0"/>
+        <w:jc w:val="center"/>
+        <w:rPr>
+          <w:color w:val="000000"/>
+        </w:rPr>
+      </w:pPr>
+      <w:r>
+        <w:rPr>
+          <w:color w:val="000000"/>
           <w:sz w:val="28"/>
           <w:szCs w:val="28"/>
         </w:rPr>
-        <w:t xml:space="preserve">з дисципліни: </w:t>
-      </w:r>
-      <w:r>
-        <w:rPr>
+        <w:t>ВНС Лабораторної Роботи № 6 </w:t>
+      </w:r>
+    </w:p>
+    <w:p>
+      <w:pPr>
+        <w:pStyle w:val="NormalWeb"/>
+        <w:spacing w:before="0" w:beforeAutospacing="0" w:after="0" w:afterAutospacing="0"/>
+        <w:jc w:val="center"/>
+        <w:rPr>
+          <w:color w:val="000000"/>
+        </w:rPr>
+      </w:pPr>
+      <w:r>
+        <w:rPr>
+          <w:color w:val="000000"/>
           <w:sz w:val="28"/>
           <w:szCs w:val="28"/>
         </w:rPr>
-        <w:t>«Мови та парадигми програмування»</w:t>
-      </w:r>
-    </w:p>
-    <w:p>
-      <w:pPr>
+        <w:t>ВНС Лабораторної Роботи № 8</w:t>
+      </w:r>
+    </w:p>
+    <w:p>
+      <w:pPr>
+        <w:pStyle w:val="NormalWeb"/>
+        <w:spacing w:before="0" w:beforeAutospacing="0" w:after="0" w:afterAutospacing="0"/>
         <w:jc w:val="center"/>
         <w:rPr>
+          <w:color w:val="000000"/>
+        </w:rPr>
+      </w:pPr>
+      <w:r>
+        <w:rPr>
+          <w:color w:val="000000"/>
           <w:sz w:val="28"/>
           <w:szCs w:val="28"/>
-          <w:lang w:val="en-US"/>
-        </w:rPr>
-      </w:pPr>
-      <w:r>
-        <w:rPr>
-          <w:b/>
-          <w:i/>
+        </w:rPr>
+        <w:t>ВНС Лабораторної Роботи № 9</w:t>
+      </w:r>
+    </w:p>
+    <w:p>
+      <w:pPr>
+        <w:pStyle w:val="NormalWeb"/>
+        <w:spacing w:before="0" w:beforeAutospacing="0" w:after="0" w:afterAutospacing="0"/>
+        <w:jc w:val="center"/>
+        <w:rPr>
+          <w:color w:val="000000"/>
+        </w:rPr>
+      </w:pPr>
+      <w:r>
+        <w:rPr>
+          <w:color w:val="000000"/>
           <w:sz w:val="28"/>
           <w:szCs w:val="28"/>
         </w:rPr>
-        <w:t>з розділу</w:t>
-      </w:r>
-      <w:r>
-        <w:rPr>
+        <w:t>Алготестер Лабораторної Роботи №4</w:t>
+      </w:r>
+    </w:p>
+    <w:p>
+      <w:pPr>
+        <w:pStyle w:val="NormalWeb"/>
+        <w:spacing w:before="0" w:beforeAutospacing="0" w:after="0" w:afterAutospacing="0"/>
+        <w:jc w:val="center"/>
+        <w:rPr>
+          <w:color w:val="000000"/>
+        </w:rPr>
+      </w:pPr>
+      <w:r>
+        <w:rPr>
+          <w:color w:val="000000"/>
           <w:sz w:val="28"/>
           <w:szCs w:val="28"/>
         </w:rPr>
-        <w:t>:  «</w:t>
-      </w:r>
-      <w:r>
-        <w:rPr>
-          <w:rFonts w:ascii="Arial" w:hAnsi="Arial" w:cs="Arial"/>
+        <w:t>Алготестер Лабораторної Роботи №6</w:t>
+      </w:r>
+    </w:p>
+    <w:p>
+      <w:pPr>
+        <w:pStyle w:val="NormalWeb"/>
+        <w:spacing w:before="0" w:beforeAutospacing="0" w:after="0" w:afterAutospacing="0"/>
+        <w:jc w:val="center"/>
+        <w:rPr>
           <w:color w:val="000000"/>
-          <w:sz w:val="20"/>
-          <w:szCs w:val="20"/>
-        </w:rPr>
-        <w:t>Файли. Системи числення. Бінарні Файли. Символи і Рядкові Змінні та Текстові Файли. Стандартна бібліотека та деталі/методи роботи з файлами. Створення й використання бібліотек.</w:t>
-      </w:r>
-      <w:r>
-        <w:rPr>
+        </w:rPr>
+      </w:pPr>
+      <w:r>
+        <w:rPr>
+          <w:color w:val="000000"/>
           <w:sz w:val="28"/>
           <w:szCs w:val="28"/>
         </w:rPr>
-        <w:t>»</w:t>
-      </w:r>
-    </w:p>
+        <w:t>Практичних Робіт №5</w:t>
+      </w:r>
+    </w:p>
+    <w:p>
+      <w:pPr>
+        <w:spacing w:after="240"/>
+      </w:pPr>
+    </w:p>
+    <w:p/>
     <w:p>
       <w:pPr>
         <w:jc w:val="center"/>
@@ -265,59 +362,69 @@
       <w:pPr>
         <w:jc w:val="right"/>
         <w:rPr>
+          <w:color w:val="000000"/>
+        </w:rPr>
+      </w:pPr>
+      <w:r>
+        <w:rPr>
           <w:b/>
-          <w:i/>
+          <w:bCs/>
+          <w:color w:val="000000"/>
           <w:sz w:val="28"/>
           <w:szCs w:val="28"/>
         </w:rPr>
+        <w:t>Виконав:</w:t>
+      </w:r>
+    </w:p>
+    <w:p>
+      <w:pPr>
+        <w:jc w:val="right"/>
+        <w:rPr>
+          <w:color w:val="000000"/>
+          <w:lang w:val="en-US"/>
+        </w:rPr>
       </w:pPr>
       <w:r>
         <w:rPr>
           <w:b/>
+          <w:bCs/>
           <w:i/>
+          <w:iCs/>
+          <w:color w:val="000000"/>
           <w:sz w:val="28"/>
           <w:szCs w:val="28"/>
         </w:rPr>
-        <w:t>Виконав:</w:t>
-      </w:r>
-    </w:p>
-    <w:p>
-      <w:pPr>
-        <w:jc w:val="right"/>
-        <w:rPr>
-          <w:b/>
-          <w:i/>
+        <w:t> </w:t>
+      </w:r>
+      <w:r>
+        <w:rPr>
+          <w:color w:val="000000"/>
           <w:sz w:val="28"/>
           <w:szCs w:val="28"/>
         </w:rPr>
-      </w:pPr>
-      <w:r>
-        <w:rPr>
-          <w:b/>
-          <w:i/>
+        <w:t>Студент групи ШІ-</w:t>
+      </w:r>
+      <w:r>
+        <w:rPr>
+          <w:color w:val="000000"/>
           <w:sz w:val="28"/>
           <w:szCs w:val="28"/>
-        </w:rPr>
-        <w:t xml:space="preserve"> </w:t>
-      </w:r>
-      <w:r>
-        <w:rPr>
-          <w:sz w:val="28"/>
-          <w:szCs w:val="28"/>
-        </w:rPr>
-        <w:t>студент групи ШІ-13</w:t>
+          <w:lang w:val="en-US"/>
+        </w:rPr>
+        <w:t>13</w:t>
       </w:r>
     </w:p>
     <w:p>
       <w:pPr>
         <w:jc w:val="right"/>
         <w:rPr>
-          <w:sz w:val="28"/>
-          <w:szCs w:val="28"/>
-        </w:rPr>
-      </w:pPr>
-      <w:r>
-        <w:rPr>
+          <w:color w:val="000000"/>
+          <w:lang w:val="uk-UA"/>
+        </w:rPr>
+      </w:pPr>
+      <w:r>
+        <w:rPr>
+          <w:color w:val="000000"/>
           <w:sz w:val="28"/>
           <w:szCs w:val="28"/>
         </w:rPr>
@@ -2354,6 +2461,9 @@
         </w:numPr>
       </w:pPr>
       <w:r>
+        <w:rPr>
+          <w:noProof/>
+        </w:rPr>
         <w:drawing>
           <wp:inline distT="0" distB="0" distL="0" distR="0" wp14:anchorId="49696FBF" wp14:editId="1A383FED">
             <wp:extent cx="5293360" cy="4862294"/>
@@ -2464,6 +2574,9 @@
         <w:ind w:left="0" w:firstLine="0"/>
       </w:pPr>
       <w:r>
+        <w:rPr>
+          <w:noProof/>
+        </w:rPr>
         <w:lastRenderedPageBreak/>
         <w:drawing>
           <wp:inline distT="0" distB="0" distL="0" distR="0" wp14:anchorId="73558CA2" wp14:editId="56B54E7F">
@@ -2576,6 +2689,9 @@
         </w:numPr>
       </w:pPr>
       <w:r>
+        <w:rPr>
+          <w:noProof/>
+        </w:rPr>
         <w:drawing>
           <wp:inline distT="0" distB="0" distL="0" distR="0" wp14:anchorId="4ADE8C04" wp14:editId="0B88A69D">
             <wp:extent cx="5247117" cy="3021243"/>
@@ -2700,6 +2816,9 @@
         <w:ind w:left="283"/>
       </w:pPr>
       <w:r>
+        <w:rPr>
+          <w:noProof/>
+        </w:rPr>
         <w:lastRenderedPageBreak/>
         <w:drawing>
           <wp:inline distT="0" distB="0" distL="0" distR="0" wp14:anchorId="48AD87DF" wp14:editId="2A91DC8A">
@@ -31084,16 +31203,7 @@
           <w:bCs/>
           <w:lang w:val="en-US"/>
         </w:rPr>
-        <w:t xml:space="preserve"> </w:t>
-      </w:r>
-      <w:r>
-        <w:rPr>
-          <w:rFonts w:ascii="Helvetica Neue" w:eastAsia="Calibri" w:hAnsi="Helvetica Neue" w:cs="Helvetica Neue"/>
-          <w:b/>
-          <w:bCs/>
-          <w:lang w:val="en-US"/>
-        </w:rPr>
-        <w:t>Lab 4v3 | NULP_LABS_MPP_2023</w:t>
+        <w:t xml:space="preserve"> Lab 4v3 | NULP_LABS_MPP_2023</w:t>
       </w:r>
     </w:p>
     <w:p>
@@ -35461,6 +35571,9 @@
         <w:jc w:val="center"/>
       </w:pPr>
       <w:r>
+        <w:rPr>
+          <w:noProof/>
+        </w:rPr>
         <w:lastRenderedPageBreak/>
         <w:drawing>
           <wp:inline distT="0" distB="0" distL="0" distR="0" wp14:anchorId="69969755" wp14:editId="37055706">
@@ -35596,6 +35709,9 @@
         <w:jc w:val="center"/>
       </w:pPr>
       <w:r>
+        <w:rPr>
+          <w:noProof/>
+        </w:rPr>
         <w:lastRenderedPageBreak/>
         <w:drawing>
           <wp:inline distT="0" distB="0" distL="0" distR="0" wp14:anchorId="5CC73EA2" wp14:editId="3228B178">
@@ -35707,6 +35823,9 @@
         <w:jc w:val="center"/>
       </w:pPr>
       <w:r>
+        <w:rPr>
+          <w:noProof/>
+        </w:rPr>
         <w:drawing>
           <wp:inline distT="0" distB="0" distL="0" distR="0" wp14:anchorId="2340D600" wp14:editId="0A05A689">
             <wp:extent cx="3488267" cy="1137940"/>
@@ -35787,6 +35906,9 @@
         <w:jc w:val="center"/>
       </w:pPr>
       <w:r>
+        <w:rPr>
+          <w:noProof/>
+        </w:rPr>
         <w:drawing>
           <wp:inline distT="0" distB="0" distL="0" distR="0" wp14:anchorId="2312AE1D" wp14:editId="22DBA894">
             <wp:extent cx="2506134" cy="3908458"/>
@@ -35867,6 +35989,9 @@
         <w:jc w:val="center"/>
       </w:pPr>
       <w:r>
+        <w:rPr>
+          <w:noProof/>
+        </w:rPr>
         <w:drawing>
           <wp:inline distT="0" distB="0" distL="0" distR="0" wp14:anchorId="5D92C794" wp14:editId="7BC28B6E">
             <wp:extent cx="2494844" cy="2575321"/>
@@ -35983,6 +36108,9 @@
         <w:jc w:val="center"/>
       </w:pPr>
       <w:r>
+        <w:rPr>
+          <w:noProof/>
+        </w:rPr>
         <w:drawing>
           <wp:inline distT="0" distB="0" distL="0" distR="0" wp14:anchorId="6C220155" wp14:editId="023893CC">
             <wp:extent cx="1547446" cy="1971269"/>
@@ -36109,6 +36237,9 @@
         <w:jc w:val="center"/>
       </w:pPr>
       <w:r>
+        <w:rPr>
+          <w:noProof/>
+        </w:rPr>
         <w:drawing>
           <wp:inline distT="0" distB="0" distL="0" distR="0" wp14:anchorId="33CD6D01" wp14:editId="030D4E89">
             <wp:extent cx="952500" cy="1473200"/>
@@ -36211,6 +36342,9 @@
         <w:jc w:val="center"/>
       </w:pPr>
       <w:r>
+        <w:rPr>
+          <w:noProof/>
+        </w:rPr>
         <w:drawing>
           <wp:inline distT="0" distB="0" distL="0" distR="0" wp14:anchorId="660E5EE2" wp14:editId="272A51D0">
             <wp:extent cx="6300470" cy="296545"/>
@@ -36282,6 +36416,9 @@
         <w:jc w:val="center"/>
       </w:pPr>
       <w:r>
+        <w:rPr>
+          <w:noProof/>
+        </w:rPr>
         <w:drawing>
           <wp:inline distT="0" distB="0" distL="0" distR="0" wp14:anchorId="10B2DE90" wp14:editId="61478B20">
             <wp:extent cx="6300470" cy="368935"/>
@@ -36397,6 +36534,7 @@
       </w:pPr>
       <w:r>
         <w:rPr>
+          <w:noProof/>
           <w:lang w:val="uk-UA"/>
         </w:rPr>
         <w:drawing>
@@ -36656,6 +36794,9 @@
         <w:jc w:val="center"/>
       </w:pPr>
       <w:r>
+        <w:rPr>
+          <w:noProof/>
+        </w:rPr>
         <w:drawing>
           <wp:inline distT="0" distB="0" distL="0" distR="0" wp14:anchorId="16232F39" wp14:editId="5A775E5A">
             <wp:extent cx="6300470" cy="1769745"/>
@@ -36764,21 +36905,7 @@
         <w:rPr>
           <w:lang w:val="uk-UA"/>
         </w:rPr>
-        <w:t xml:space="preserve">бінарними та текстовими файлами, </w:t>
-      </w:r>
-      <w:proofErr w:type="spellStart"/>
-      <w:r>
-        <w:rPr>
-          <w:lang w:val="uk-UA"/>
-        </w:rPr>
-        <w:t>символьними</w:t>
-      </w:r>
-      <w:proofErr w:type="spellEnd"/>
-      <w:r>
-        <w:rPr>
-          <w:lang w:val="uk-UA"/>
-        </w:rPr>
-        <w:t xml:space="preserve"> та рядковими змінними, стандартною бібліотекою та системами  числення.</w:t>
+        <w:t>бінарними та текстовими файлами, символьними та рядковими змінними, стандартною бібліотекою та системами  числення.</w:t>
       </w:r>
     </w:p>
     <w:p>
@@ -38265,6 +38392,17 @@
       <w:szCs w:val="32"/>
     </w:rPr>
   </w:style>
+  <w:style w:type="paragraph" w:styleId="NormalWeb">
+    <w:name w:val="Normal (Web)"/>
+    <w:basedOn w:val="Normal"/>
+    <w:uiPriority w:val="99"/>
+    <w:semiHidden/>
+    <w:unhideWhenUsed/>
+    <w:rsid w:val="00DE6F85"/>
+    <w:pPr>
+      <w:spacing w:before="100" w:beforeAutospacing="1" w:after="100" w:afterAutospacing="1"/>
+    </w:pPr>
+  </w:style>
 </w:styles>
 </file>
 

</xml_diff>